<commit_message>
Place holder directories created
</commit_message>
<xml_diff>
--- a/2.JavaScriptObjects/JavaScript Fluency Review.docx
+++ b/2.JavaScriptObjects/JavaScript Fluency Review.docx
@@ -1,12 +1,10 @@
 
 <file path=word/document.xml><?xml version="1.0" encoding="utf-8"?>
-<w:document xmlns:o="urn:schemas-microsoft-com:office:office" xmlns:r="http://schemas.openxmlformats.org/officeDocument/2006/relationships" xmlns:v="urn:schemas-microsoft-com:vml" xmlns:w="http://schemas.openxmlformats.org/wordprocessingml/2006/main" xmlns:w10="urn:schemas-microsoft-com:office:word" xmlns:wp="http://schemas.openxmlformats.org/drawingml/2006/wordprocessingDrawing" xmlns:wps="http://schemas.microsoft.com/office/word/2010/wordprocessingShape" xmlns:wpg="http://schemas.microsoft.com/office/word/2010/wordprocessingGroup" xmlns:mc="http://schemas.openxmlformats.org/markup-compatibility/2006" xmlns:wp14="http://schemas.microsoft.com/office/word/2010/wordprocessingDrawing" xmlns:w14="http://schemas.microsoft.com/office/word/2010/wordml" mc:Ignorable="w14 wp14">
+<w:document xmlns:wpc="http://schemas.microsoft.com/office/word/2010/wordprocessingCanvas" xmlns:cx="http://schemas.microsoft.com/office/drawing/2014/chartex" xmlns:cx1="http://schemas.microsoft.com/office/drawing/2015/9/8/chartex" xmlns:cx2="http://schemas.microsoft.com/office/drawing/2015/10/21/chartex" xmlns:cx3="http://schemas.microsoft.com/office/drawing/2016/5/9/chartex" xmlns:cx4="http://schemas.microsoft.com/office/drawing/2016/5/10/chartex" xmlns:cx5="http://schemas.microsoft.com/office/drawing/2016/5/11/chartex" xmlns:cx6="http://schemas.microsoft.com/office/drawing/2016/5/12/chartex" xmlns:cx7="http://schemas.microsoft.com/office/drawing/2016/5/13/chartex" xmlns:cx8="http://schemas.microsoft.com/office/drawing/2016/5/14/chartex" xmlns:mc="http://schemas.openxmlformats.org/markup-compatibility/2006" xmlns:aink="http://schemas.microsoft.com/office/drawing/2016/ink" xmlns:am3d="http://schemas.microsoft.com/office/drawing/2017/model3d" xmlns:o="urn:schemas-microsoft-com:office:office" xmlns:r="http://schemas.openxmlformats.org/officeDocument/2006/relationships" xmlns:m="http://schemas.openxmlformats.org/officeDocument/2006/math" xmlns:v="urn:schemas-microsoft-com:vml" xmlns:wp14="http://schemas.microsoft.com/office/word/2010/wordprocessingDrawing" xmlns:wp="http://schemas.openxmlformats.org/drawingml/2006/wordprocessingDrawing" xmlns:w10="urn:schemas-microsoft-com:office:word" xmlns:w="http://schemas.openxmlformats.org/wordprocessingml/2006/main" xmlns:w14="http://schemas.microsoft.com/office/word/2010/wordml" xmlns:w15="http://schemas.microsoft.com/office/word/2012/wordml" xmlns:w16cid="http://schemas.microsoft.com/office/word/2016/wordml/cid" xmlns:w16se="http://schemas.microsoft.com/office/word/2015/wordml/symex" xmlns:wpg="http://schemas.microsoft.com/office/word/2010/wordprocessingGroup" xmlns:wpi="http://schemas.microsoft.com/office/word/2010/wordprocessingInk" xmlns:wne="http://schemas.microsoft.com/office/word/2006/wordml" xmlns:wps="http://schemas.microsoft.com/office/word/2010/wordprocessingShape" mc:Ignorable="w14 w15 w16se w16cid wp14">
   <w:body>
     <w:p>
       <w:pPr>
-        <w:pStyle w:val="Normal"/>
         <w:jc w:val="center"/>
-        <w:rPr/>
       </w:pPr>
       <w:r>
         <w:rPr>
@@ -14,286 +12,224 @@
           <w:sz w:val="32"/>
         </w:rPr>
         <w:t>Fluency Review Template</w:t>
+      </w:r>
+    </w:p>
+    <w:p/>
+    <w:p>
+      <w:r>
+        <w:rPr>
+          <w:b/>
+          <w:sz w:val="28"/>
+        </w:rPr>
+        <w:t>Name:</w:t>
+      </w:r>
+      <w:r>
+        <w:rPr>
+          <w:sz w:val="28"/>
+        </w:rPr>
+        <w:t xml:space="preserve"> Zach Zendejas</w:t>
+      </w:r>
+    </w:p>
+    <w:p>
+      <w:r>
+        <w:rPr>
+          <w:b/>
+          <w:sz w:val="28"/>
+        </w:rPr>
+        <w:t>Date:</w:t>
+      </w:r>
+      <w:r>
+        <w:rPr>
+          <w:sz w:val="28"/>
+        </w:rPr>
+        <w:t xml:space="preserve"> 10/14/2018</w:t>
+      </w:r>
+    </w:p>
+    <w:p>
+      <w:r>
+        <w:rPr>
+          <w:b/>
+          <w:sz w:val="28"/>
+        </w:rPr>
+        <w:t>Week:</w:t>
+      </w:r>
+      <w:r>
+        <w:rPr>
+          <w:sz w:val="28"/>
+        </w:rPr>
+        <w:t xml:space="preserve"> 4</w:t>
+      </w:r>
+    </w:p>
+    <w:p/>
+    <w:p/>
+    <w:p>
+      <w:r>
+        <w:rPr>
+          <w:b/>
+          <w:sz w:val="28"/>
+        </w:rPr>
+        <w:t>Coding Topic:</w:t>
+      </w:r>
+      <w:r>
+        <w:rPr>
+          <w:sz w:val="28"/>
+        </w:rPr>
+        <w:t xml:space="preserve"> JavaScript Objects</w:t>
+      </w:r>
+    </w:p>
+    <w:p>
+      <w:r>
+        <w:rPr>
+          <w:b/>
+          <w:sz w:val="28"/>
+        </w:rPr>
+        <w:t>Description of Understanding:</w:t>
+      </w:r>
+      <w:r>
+        <w:rPr>
+          <w:sz w:val="28"/>
+        </w:rPr>
+        <w:t xml:space="preserve"> </w:t>
+      </w:r>
+      <w:r>
+        <w:rPr>
+          <w:rFonts w:cs="Calibri"/>
+          <w:sz w:val="28"/>
+        </w:rPr>
+        <w:t xml:space="preserve">This topic I had a bit of a hard time trying to find an application for. Once I decided on the “Sammich” order form, I </w:t>
+      </w:r>
+      <w:r>
+        <w:rPr>
+          <w:rFonts w:cs="Calibri"/>
+          <w:sz w:val="28"/>
+        </w:rPr>
+        <w:t xml:space="preserve">think it came together </w:t>
+      </w:r>
+      <w:proofErr w:type="gramStart"/>
+      <w:r>
+        <w:rPr>
+          <w:rFonts w:cs="Calibri"/>
+          <w:sz w:val="28"/>
+        </w:rPr>
+        <w:t>pretty well</w:t>
+      </w:r>
+      <w:proofErr w:type="gramEnd"/>
+      <w:r>
+        <w:rPr>
+          <w:rFonts w:cs="Calibri"/>
+          <w:sz w:val="28"/>
+        </w:rPr>
+        <w:t xml:space="preserve">. </w:t>
+      </w:r>
+      <w:proofErr w:type="gramStart"/>
+      <w:r>
+        <w:rPr>
+          <w:rFonts w:cs="Calibri"/>
+          <w:sz w:val="28"/>
+        </w:rPr>
+        <w:t>Also</w:t>
+      </w:r>
+      <w:proofErr w:type="gramEnd"/>
+      <w:r>
+        <w:rPr>
+          <w:rFonts w:cs="Calibri"/>
+          <w:sz w:val="28"/>
+        </w:rPr>
+        <w:t xml:space="preserve"> this </w:t>
+      </w:r>
+      <w:proofErr w:type="spellStart"/>
+      <w:r>
+        <w:rPr>
+          <w:rFonts w:cs="Calibri"/>
+          <w:sz w:val="28"/>
+        </w:rPr>
+        <w:t>weeks</w:t>
+      </w:r>
+      <w:proofErr w:type="spellEnd"/>
+      <w:r>
+        <w:rPr>
+          <w:rFonts w:cs="Calibri"/>
+          <w:sz w:val="28"/>
+        </w:rPr>
+        <w:t xml:space="preserve"> meeting with my team really helped me to understand this topic.</w:t>
+      </w:r>
+    </w:p>
+    <w:p/>
+    <w:p>
+      <w:r>
+        <w:rPr>
+          <w:b/>
+          <w:sz w:val="28"/>
+        </w:rPr>
+        <w:t xml:space="preserve">Teaching Video: </w:t>
+      </w:r>
+      <w:r>
+        <w:t xml:space="preserve"> </w:t>
+      </w:r>
+      <w:r>
+        <w:rPr>
+          <w:sz w:val="28"/>
+        </w:rPr>
+        <w:t>https://youtu.be/dwOyJEOAdt0</w:t>
+      </w:r>
+    </w:p>
+    <w:p>
+      <w:r>
+        <w:rPr>
+          <w:b/>
+          <w:sz w:val="28"/>
+        </w:rPr>
+        <w:t>Starting at:</w:t>
+      </w:r>
+      <w:r>
+        <w:rPr>
+          <w:sz w:val="28"/>
+        </w:rPr>
+        <w:t xml:space="preserve"> 7:44</w:t>
+      </w:r>
+    </w:p>
+    <w:p>
+      <w:r>
+        <w:rPr>
+          <w:b/>
+          <w:sz w:val="28"/>
+        </w:rPr>
+        <w:t>Also Integrated with:</w:t>
+      </w:r>
+      <w:r>
+        <w:rPr>
+          <w:sz w:val="28"/>
+        </w:rPr>
+        <w:t xml:space="preserve"> N/A</w:t>
       </w:r>
     </w:p>
     <w:p>
       <w:pPr>
-        <w:pStyle w:val="Normal"/>
-        <w:rPr/>
+        <w:jc w:val="center"/>
       </w:pPr>
-      <w:r>
-        <w:rPr/>
-      </w:r>
-    </w:p>
-    <w:p>
-      <w:pPr>
-        <w:pStyle w:val="Normal"/>
-        <w:rPr/>
-      </w:pPr>
-      <w:r>
-        <w:rPr>
-          <w:b/>
-          <w:sz w:val="28"/>
-        </w:rPr>
-        <w:t>Name:</w:t>
-      </w:r>
-      <w:r>
-        <w:rPr>
-          <w:sz w:val="28"/>
-        </w:rPr>
-        <w:t xml:space="preserve"> </w:t>
-      </w:r>
-      <w:r>
-        <w:rPr>
-          <w:sz w:val="28"/>
-        </w:rPr>
-        <w:t>Zach Zendejas</w:t>
-      </w:r>
-    </w:p>
-    <w:p>
-      <w:pPr>
-        <w:pStyle w:val="Normal"/>
-        <w:rPr/>
-      </w:pPr>
-      <w:r>
-        <w:rPr>
-          <w:b/>
-          <w:sz w:val="28"/>
-        </w:rPr>
-        <w:t>Date:</w:t>
-      </w:r>
-      <w:r>
-        <w:rPr>
-          <w:sz w:val="28"/>
-        </w:rPr>
-        <w:t xml:space="preserve"> </w:t>
-      </w:r>
-      <w:r>
-        <w:rPr>
-          <w:sz w:val="28"/>
-        </w:rPr>
-        <w:t>10/14/2018</w:t>
-      </w:r>
-    </w:p>
-    <w:p>
-      <w:pPr>
-        <w:pStyle w:val="Normal"/>
-        <w:rPr/>
-      </w:pPr>
-      <w:r>
-        <w:rPr>
-          <w:b/>
-          <w:sz w:val="28"/>
-        </w:rPr>
-        <w:t>Week:</w:t>
-      </w:r>
-      <w:r>
-        <w:rPr>
-          <w:sz w:val="28"/>
-        </w:rPr>
-        <w:t xml:space="preserve"> </w:t>
-      </w:r>
-      <w:r>
-        <w:rPr>
-          <w:sz w:val="28"/>
-        </w:rPr>
-        <w:t>4</w:t>
-      </w:r>
-    </w:p>
-    <w:p>
-      <w:pPr>
-        <w:pStyle w:val="Normal"/>
-        <w:rPr/>
-      </w:pPr>
-      <w:r>
-        <w:rPr/>
-      </w:r>
-    </w:p>
-    <w:p>
-      <w:pPr>
-        <w:pStyle w:val="Normal"/>
-        <w:rPr/>
-      </w:pPr>
-      <w:r>
-        <w:rPr/>
-      </w:r>
-    </w:p>
-    <w:p>
-      <w:pPr>
-        <w:pStyle w:val="Normal"/>
-        <w:rPr/>
-      </w:pPr>
-      <w:r>
-        <w:rPr>
-          <w:b/>
-          <w:sz w:val="28"/>
-        </w:rPr>
-        <w:t>Coding Topic:</w:t>
-      </w:r>
-      <w:r>
-        <w:rPr>
-          <w:sz w:val="28"/>
-        </w:rPr>
-        <w:t xml:space="preserve"> </w:t>
-      </w:r>
-      <w:r>
-        <w:rPr>
-          <w:sz w:val="28"/>
-        </w:rPr>
-        <w:t>JavaScript Objects</w:t>
-      </w:r>
-    </w:p>
-    <w:p>
-      <w:pPr>
-        <w:pStyle w:val="Normal"/>
-        <w:rPr/>
-      </w:pPr>
-      <w:r>
-        <w:rPr>
-          <w:b/>
-          <w:sz w:val="28"/>
-        </w:rPr>
-        <w:t>Description of Understanding:</w:t>
-      </w:r>
-      <w:r>
-        <w:rPr>
-          <w:sz w:val="28"/>
-        </w:rPr>
-        <w:t xml:space="preserve"> </w:t>
-      </w:r>
-      <w:r>
-        <w:rPr>
-          <w:rFonts w:cs="Calibri"/>
-          <w:sz w:val="28"/>
-        </w:rPr>
-        <w:t>This topic I had a bit of a hard time trying to find an application for. Once I decided on the “Sammich” order form, I think it came together pretty well. Also this weeks meeting with my team really helped me to understand this topic.</w:t>
-      </w:r>
-    </w:p>
-    <w:p>
-      <w:pPr>
-        <w:pStyle w:val="Normal"/>
-        <w:rPr/>
-      </w:pPr>
-      <w:r>
-        <w:rPr/>
-      </w:r>
-    </w:p>
-    <w:p>
-      <w:pPr>
-        <w:pStyle w:val="Normal"/>
-        <w:rPr/>
-      </w:pPr>
-      <w:r>
-        <w:rPr>
-          <w:b/>
-          <w:sz w:val="28"/>
-        </w:rPr>
-        <w:t xml:space="preserve">Teaching Video: </w:t>
-      </w:r>
-      <w:r>
-        <w:rPr/>
-        <w:t xml:space="preserve"> </w:t>
-      </w:r>
-      <w:r>
-        <w:rPr>
-          <w:sz w:val="28"/>
-        </w:rPr>
-        <w:t>https://youtu.be/dwOyJEOAdt0</w:t>
-      </w:r>
-    </w:p>
-    <w:p>
-      <w:pPr>
-        <w:pStyle w:val="Normal"/>
-        <w:rPr/>
-      </w:pPr>
-      <w:r>
-        <w:rPr>
-          <w:b/>
-          <w:sz w:val="28"/>
-        </w:rPr>
-        <w:t>Starting at:</w:t>
-      </w:r>
-      <w:r>
-        <w:rPr>
-          <w:sz w:val="28"/>
-        </w:rPr>
-        <w:t xml:space="preserve"> </w:t>
-      </w:r>
-      <w:r>
-        <w:rPr>
-          <w:sz w:val="28"/>
-        </w:rPr>
-        <w:t>7:44</w:t>
-      </w:r>
-    </w:p>
-    <w:p>
-      <w:pPr>
-        <w:pStyle w:val="Normal"/>
-        <w:rPr/>
-      </w:pPr>
-      <w:r>
-        <w:rPr>
-          <w:b/>
-          <w:sz w:val="28"/>
-        </w:rPr>
-        <w:t>Also Integrated with:</w:t>
-      </w:r>
-      <w:r>
-        <w:rPr>
-          <w:sz w:val="28"/>
-        </w:rPr>
-        <w:t xml:space="preserve"> </w:t>
-      </w:r>
-      <w:r>
-        <w:rPr>
-          <w:sz w:val="28"/>
-        </w:rPr>
-        <w:t>N/A</w:t>
-      </w:r>
-    </w:p>
-    <w:p>
-      <w:pPr>
-        <w:pStyle w:val="Normal"/>
-        <w:jc w:val="center"/>
-        <w:rPr/>
-      </w:pPr>
-      <w:r>
-        <w:rPr/>
-      </w:r>
     </w:p>
     <w:tbl>
       <w:tblPr>
         <w:tblStyle w:val="TableGrid"/>
         <w:tblW w:w="9290" w:type="dxa"/>
-        <w:jc w:val="left"/>
         <w:tblInd w:w="60" w:type="dxa"/>
-        <w:tblCellMar>
-          <w:top w:w="0" w:type="dxa"/>
-          <w:left w:w="108" w:type="dxa"/>
-          <w:bottom w:w="0" w:type="dxa"/>
-          <w:right w:w="108" w:type="dxa"/>
-        </w:tblCellMar>
-        <w:tblLook w:noVBand="1" w:val="04a0" w:noHBand="0" w:lastColumn="0" w:firstColumn="1" w:lastRow="0" w:firstRow="1"/>
+        <w:tblLook w:val="04A0" w:firstRow="1" w:lastRow="0" w:firstColumn="1" w:lastColumn="0" w:noHBand="0" w:noVBand="1"/>
       </w:tblPr>
       <w:tblGrid>
-        <w:gridCol w:w="2250"/>
-        <w:gridCol w:w="3504"/>
-        <w:gridCol w:w="1950"/>
-        <w:gridCol w:w="1586"/>
+        <w:gridCol w:w="1543"/>
+        <w:gridCol w:w="5280"/>
+        <w:gridCol w:w="1442"/>
+        <w:gridCol w:w="1025"/>
       </w:tblGrid>
       <w:tr>
-        <w:trPr/>
         <w:tc>
           <w:tcPr>
             <w:tcW w:w="2250" w:type="dxa"/>
-            <w:tcBorders/>
-            <w:shd w:color="auto" w:fill="D9D9D9" w:themeFill="background1" w:themeFillShade="d9" w:val="clear"/>
+            <w:shd w:val="clear" w:color="auto" w:fill="D9D9D9" w:themeFill="background1" w:themeFillShade="D9"/>
           </w:tcPr>
           <w:p>
             <w:pPr>
-              <w:pStyle w:val="Normal"/>
               <w:jc w:val="center"/>
-              <w:rPr/>
             </w:pPr>
             <w:r>
               <w:rPr>
@@ -306,14 +242,11 @@
         <w:tc>
           <w:tcPr>
             <w:tcW w:w="3504" w:type="dxa"/>
-            <w:tcBorders/>
-            <w:shd w:color="auto" w:fill="D9D9D9" w:themeFill="background1" w:themeFillShade="d9" w:val="clear"/>
+            <w:shd w:val="clear" w:color="auto" w:fill="D9D9D9" w:themeFill="background1" w:themeFillShade="D9"/>
           </w:tcPr>
           <w:p>
             <w:pPr>
-              <w:pStyle w:val="Normal"/>
               <w:jc w:val="center"/>
-              <w:rPr/>
             </w:pPr>
             <w:r>
               <w:rPr>
@@ -326,14 +259,11 @@
         <w:tc>
           <w:tcPr>
             <w:tcW w:w="1950" w:type="dxa"/>
-            <w:tcBorders/>
-            <w:shd w:color="auto" w:fill="D9D9D9" w:themeFill="background1" w:themeFillShade="d9" w:val="clear"/>
+            <w:shd w:val="clear" w:color="auto" w:fill="D9D9D9" w:themeFill="background1" w:themeFillShade="D9"/>
           </w:tcPr>
           <w:p>
             <w:pPr>
-              <w:pStyle w:val="Normal"/>
               <w:jc w:val="center"/>
-              <w:rPr/>
             </w:pPr>
             <w:r>
               <w:rPr>
@@ -346,39 +276,35 @@
         <w:tc>
           <w:tcPr>
             <w:tcW w:w="1586" w:type="dxa"/>
-            <w:tcBorders/>
-            <w:shd w:color="auto" w:fill="D9D9D9" w:themeFill="background1" w:themeFillShade="d9" w:val="clear"/>
+            <w:shd w:val="clear" w:color="auto" w:fill="D9D9D9" w:themeFill="background1" w:themeFillShade="D9"/>
           </w:tcPr>
           <w:p>
             <w:pPr>
-              <w:pStyle w:val="Normal"/>
               <w:jc w:val="center"/>
-              <w:rPr/>
             </w:pPr>
             <w:r>
               <w:rPr>
                 <w:b/>
               </w:rPr>
-              <w:t>Sandbox or Your code?</w:t>
+              <w:t>Sand</w:t>
+            </w:r>
+            <w:r>
+              <w:rPr>
+                <w:b/>
+              </w:rPr>
+              <w:t>box or Your code?</w:t>
             </w:r>
           </w:p>
         </w:tc>
       </w:tr>
       <w:tr>
-        <w:trPr/>
         <w:tc>
           <w:tcPr>
             <w:tcW w:w="2250" w:type="dxa"/>
-            <w:tcBorders/>
-            <w:shd w:fill="auto" w:val="clear"/>
+            <w:shd w:val="clear" w:color="auto" w:fill="auto"/>
           </w:tcPr>
           <w:p>
-            <w:pPr>
-              <w:pStyle w:val="Normal"/>
-              <w:rPr/>
-            </w:pPr>
-            <w:r>
-              <w:rPr/>
+            <w:r>
               <w:t>Sammich.html</w:t>
             </w:r>
           </w:p>
@@ -386,76 +312,55 @@
         <w:tc>
           <w:tcPr>
             <w:tcW w:w="3504" w:type="dxa"/>
-            <w:tcBorders/>
-            <w:shd w:fill="auto" w:val="clear"/>
+            <w:shd w:val="clear" w:color="auto" w:fill="auto"/>
           </w:tcPr>
           <w:p>
-            <w:pPr>
-              <w:pStyle w:val="Normal"/>
-              <w:rPr/>
-            </w:pPr>
-            <w:hyperlink r:id="rId2">
-              <w:r>
-                <w:rPr>
-                  <w:rStyle w:val="InternetLink"/>
-                  <w:sz w:val="20"/>
-                  <w:szCs w:val="20"/>
-                </w:rPr>
-                <w:t>https://github.com/ZendejasZach/Fall2018/tree/master/CIT261/2.JavaScriptObjects</w:t>
-              </w:r>
-            </w:hyperlink>
+            <w:r>
+              <w:rPr>
+                <w:rStyle w:val="InternetLink"/>
+                <w:sz w:val="20"/>
+                <w:szCs w:val="20"/>
+              </w:rPr>
+              <w:t>https://zendejaszach.github.io/2.JavaScriptObjects/sammich.html</w:t>
+            </w:r>
           </w:p>
         </w:tc>
         <w:tc>
           <w:tcPr>
             <w:tcW w:w="1950" w:type="dxa"/>
-            <w:tcBorders/>
-            <w:shd w:fill="auto" w:val="clear"/>
+            <w:shd w:val="clear" w:color="auto" w:fill="auto"/>
           </w:tcPr>
           <w:p>
-            <w:pPr>
-              <w:pStyle w:val="Normal"/>
-              <w:rPr/>
-            </w:pPr>
-            <w:r>
-              <w:rPr/>
-              <w:t>Web page front end for javaScript functions</w:t>
+            <w:r>
+              <w:t>Web page front end for J</w:t>
+            </w:r>
+            <w:bookmarkStart w:id="0" w:name="_GoBack"/>
+            <w:bookmarkEnd w:id="0"/>
+            <w:r>
+              <w:t>avaScript functions</w:t>
             </w:r>
           </w:p>
         </w:tc>
         <w:tc>
           <w:tcPr>
             <w:tcW w:w="1586" w:type="dxa"/>
-            <w:tcBorders/>
-            <w:shd w:fill="auto" w:val="clear"/>
+            <w:shd w:val="clear" w:color="auto" w:fill="auto"/>
           </w:tcPr>
           <w:p>
-            <w:pPr>
-              <w:pStyle w:val="Normal"/>
-              <w:rPr/>
-            </w:pPr>
-            <w:r>
-              <w:rPr/>
+            <w:r>
               <w:t>Mine</w:t>
             </w:r>
           </w:p>
         </w:tc>
       </w:tr>
       <w:tr>
-        <w:trPr/>
         <w:tc>
           <w:tcPr>
             <w:tcW w:w="2250" w:type="dxa"/>
-            <w:tcBorders/>
-            <w:shd w:fill="auto" w:val="clear"/>
+            <w:shd w:val="clear" w:color="auto" w:fill="auto"/>
           </w:tcPr>
           <w:p>
-            <w:pPr>
-              <w:pStyle w:val="Normal"/>
-              <w:rPr/>
-            </w:pPr>
-            <w:r>
-              <w:rPr/>
+            <w:r>
               <w:t>Sammich.js</w:t>
             </w:r>
           </w:p>
@@ -463,39 +368,37 @@
         <w:tc>
           <w:tcPr>
             <w:tcW w:w="3504" w:type="dxa"/>
-            <w:tcBorders/>
-            <w:shd w:fill="auto" w:val="clear"/>
+            <w:shd w:val="clear" w:color="auto" w:fill="auto"/>
           </w:tcPr>
           <w:p>
-            <w:pPr>
-              <w:pStyle w:val="Normal"/>
-              <w:rPr/>
-            </w:pPr>
-            <w:hyperlink r:id="rId3">
-              <w:r>
-                <w:rPr>
-                  <w:rStyle w:val="InternetLink"/>
-                  <w:sz w:val="20"/>
-                  <w:szCs w:val="20"/>
-                </w:rPr>
-                <w:t>https://github.com/ZendejasZach/Fall2018/tree/master/CIT261/2.JavaScriptObjects</w:t>
-              </w:r>
-            </w:hyperlink>
+            <w:r>
+              <w:rPr>
+                <w:rStyle w:val="InternetLink"/>
+                <w:sz w:val="20"/>
+                <w:szCs w:val="20"/>
+              </w:rPr>
+              <w:t>https://zendejaszach.github.io/2.JavaScriptObjects/sammich.</w:t>
+            </w:r>
+            <w:proofErr w:type="spellStart"/>
+            <w:r>
+              <w:rPr>
+                <w:rStyle w:val="InternetLink"/>
+                <w:sz w:val="20"/>
+                <w:szCs w:val="20"/>
+                <w:lang w:val="en-US"/>
+              </w:rPr>
+              <w:t>js</w:t>
+            </w:r>
+            <w:proofErr w:type="spellEnd"/>
           </w:p>
         </w:tc>
         <w:tc>
           <w:tcPr>
             <w:tcW w:w="1950" w:type="dxa"/>
-            <w:tcBorders/>
-            <w:shd w:fill="auto" w:val="clear"/>
+            <w:shd w:val="clear" w:color="auto" w:fill="auto"/>
           </w:tcPr>
           <w:p>
-            <w:pPr>
-              <w:pStyle w:val="Normal"/>
-              <w:rPr/>
-            </w:pPr>
-            <w:r>
-              <w:rPr/>
+            <w:r>
               <w:t>Shows manipulation of various JS Objects.</w:t>
             </w:r>
           </w:p>
@@ -503,16 +406,10 @@
         <w:tc>
           <w:tcPr>
             <w:tcW w:w="1586" w:type="dxa"/>
-            <w:tcBorders/>
-            <w:shd w:fill="auto" w:val="clear"/>
+            <w:shd w:val="clear" w:color="auto" w:fill="auto"/>
           </w:tcPr>
           <w:p>
-            <w:pPr>
-              <w:pStyle w:val="Normal"/>
-              <w:rPr/>
-            </w:pPr>
-            <w:r>
-              <w:rPr/>
+            <w:r>
               <w:t>Mine</w:t>
             </w:r>
           </w:p>
@@ -521,54 +418,46 @@
     </w:tbl>
     <w:p>
       <w:pPr>
-        <w:pStyle w:val="Normal"/>
         <w:rPr>
           <w:sz w:val="28"/>
         </w:rPr>
       </w:pPr>
-      <w:r>
-        <w:rPr/>
-      </w:r>
     </w:p>
     <w:sectPr>
-      <w:type w:val="nextPage"/>
       <w:pgSz w:w="12240" w:h="15840"/>
-      <w:pgMar w:left="1440" w:right="1440" w:header="0" w:top="1440" w:footer="0" w:bottom="1440" w:gutter="0"/>
-      <w:pgNumType w:fmt="decimal"/>
-      <w:formProt w:val="false"/>
-      <w:textDirection w:val="lrTb"/>
-      <w:docGrid w:type="default" w:linePitch="360" w:charSpace="0"/>
+      <w:pgMar w:top="1440" w:right="1440" w:bottom="1440" w:left="1440" w:header="0" w:footer="0" w:gutter="0"/>
+      <w:cols w:space="720"/>
+      <w:formProt w:val="0"/>
+      <w:docGrid w:linePitch="360"/>
     </w:sectPr>
   </w:body>
 </w:document>
 </file>
 
 <file path=word/styles.xml><?xml version="1.0" encoding="utf-8"?>
-<w:styles xmlns:w="http://schemas.openxmlformats.org/wordprocessingml/2006/main" xmlns:w14="http://schemas.microsoft.com/office/word/2010/wordml" xmlns:mc="http://schemas.openxmlformats.org/markup-compatibility/2006" mc:Ignorable="w14">
+<w:styles xmlns:mc="http://schemas.openxmlformats.org/markup-compatibility/2006" xmlns:r="http://schemas.openxmlformats.org/officeDocument/2006/relationships" xmlns:w="http://schemas.openxmlformats.org/wordprocessingml/2006/main" xmlns:w14="http://schemas.microsoft.com/office/word/2010/wordml" xmlns:w15="http://schemas.microsoft.com/office/word/2012/wordml" xmlns:w16cid="http://schemas.microsoft.com/office/word/2016/wordml/cid" xmlns:w16se="http://schemas.microsoft.com/office/word/2015/wordml/symex" mc:Ignorable="w14 w15 w16se w16cid">
   <w:docDefaults>
     <w:rPrDefault>
       <w:rPr>
-        <w:rFonts w:ascii="Calibri" w:hAnsi="Calibri" w:eastAsia="Calibri" w:cs="" w:asciiTheme="minorHAnsi" w:cstheme="minorBidi" w:eastAsiaTheme="minorHAnsi" w:hAnsiTheme="minorHAnsi"/>
+        <w:rFonts w:asciiTheme="minorHAnsi" w:eastAsiaTheme="minorHAnsi" w:hAnsiTheme="minorHAnsi" w:cstheme="minorBidi"/>
         <w:sz w:val="24"/>
         <w:szCs w:val="24"/>
         <w:lang w:val="en-US" w:eastAsia="en-US" w:bidi="ar-SA"/>
       </w:rPr>
     </w:rPrDefault>
-    <w:pPrDefault>
-      <w:pPr/>
-    </w:pPrDefault>
+    <w:pPrDefault/>
   </w:docDefaults>
-  <w:latentStyles w:defLockedState="0" w:defUIPriority="99" w:defSemiHidden="0" w:defUnhideWhenUsed="0" w:defQFormat="0" w:count="380">
+  <w:latentStyles w:defLockedState="0" w:defUIPriority="99" w:defSemiHidden="0" w:defUnhideWhenUsed="0" w:defQFormat="0" w:count="375">
     <w:lsdException w:name="Normal" w:uiPriority="0" w:qFormat="1"/>
     <w:lsdException w:name="heading 1" w:uiPriority="9" w:qFormat="1"/>
-    <w:lsdException w:name="heading 2" w:uiPriority="9" w:semiHidden="1" w:unhideWhenUsed="1" w:qFormat="1"/>
-    <w:lsdException w:name="heading 3" w:uiPriority="9" w:semiHidden="1" w:unhideWhenUsed="1" w:qFormat="1"/>
-    <w:lsdException w:name="heading 4" w:uiPriority="9" w:semiHidden="1" w:unhideWhenUsed="1" w:qFormat="1"/>
-    <w:lsdException w:name="heading 5" w:uiPriority="9" w:semiHidden="1" w:unhideWhenUsed="1" w:qFormat="1"/>
-    <w:lsdException w:name="heading 6" w:uiPriority="9" w:semiHidden="1" w:unhideWhenUsed="1" w:qFormat="1"/>
-    <w:lsdException w:name="heading 7" w:uiPriority="9" w:semiHidden="1" w:unhideWhenUsed="1" w:qFormat="1"/>
-    <w:lsdException w:name="heading 8" w:uiPriority="9" w:semiHidden="1" w:unhideWhenUsed="1" w:qFormat="1"/>
-    <w:lsdException w:name="heading 9" w:uiPriority="9" w:semiHidden="1" w:unhideWhenUsed="1" w:qFormat="1"/>
+    <w:lsdException w:name="heading 2" w:semiHidden="1" w:uiPriority="9" w:unhideWhenUsed="1" w:qFormat="1"/>
+    <w:lsdException w:name="heading 3" w:semiHidden="1" w:uiPriority="9" w:unhideWhenUsed="1" w:qFormat="1"/>
+    <w:lsdException w:name="heading 4" w:semiHidden="1" w:uiPriority="9" w:unhideWhenUsed="1" w:qFormat="1"/>
+    <w:lsdException w:name="heading 5" w:semiHidden="1" w:uiPriority="9" w:unhideWhenUsed="1" w:qFormat="1"/>
+    <w:lsdException w:name="heading 6" w:semiHidden="1" w:uiPriority="9" w:unhideWhenUsed="1" w:qFormat="1"/>
+    <w:lsdException w:name="heading 7" w:semiHidden="1" w:uiPriority="9" w:unhideWhenUsed="1" w:qFormat="1"/>
+    <w:lsdException w:name="heading 8" w:semiHidden="1" w:uiPriority="9" w:unhideWhenUsed="1" w:qFormat="1"/>
+    <w:lsdException w:name="heading 9" w:semiHidden="1" w:uiPriority="9" w:unhideWhenUsed="1" w:qFormat="1"/>
     <w:lsdException w:name="index 1" w:semiHidden="1" w:unhideWhenUsed="1"/>
     <w:lsdException w:name="index 2" w:semiHidden="1" w:unhideWhenUsed="1"/>
     <w:lsdException w:name="index 3" w:semiHidden="1" w:unhideWhenUsed="1"/>
@@ -578,22 +467,22 @@
     <w:lsdException w:name="index 7" w:semiHidden="1" w:unhideWhenUsed="1"/>
     <w:lsdException w:name="index 8" w:semiHidden="1" w:unhideWhenUsed="1"/>
     <w:lsdException w:name="index 9" w:semiHidden="1" w:unhideWhenUsed="1"/>
-    <w:lsdException w:name="toc 1" w:uiPriority="39" w:semiHidden="1" w:unhideWhenUsed="1"/>
-    <w:lsdException w:name="toc 2" w:uiPriority="39" w:semiHidden="1" w:unhideWhenUsed="1"/>
-    <w:lsdException w:name="toc 3" w:uiPriority="39" w:semiHidden="1" w:unhideWhenUsed="1"/>
-    <w:lsdException w:name="toc 4" w:uiPriority="39" w:semiHidden="1" w:unhideWhenUsed="1"/>
-    <w:lsdException w:name="toc 5" w:uiPriority="39" w:semiHidden="1" w:unhideWhenUsed="1"/>
-    <w:lsdException w:name="toc 6" w:uiPriority="39" w:semiHidden="1" w:unhideWhenUsed="1"/>
-    <w:lsdException w:name="toc 7" w:uiPriority="39" w:semiHidden="1" w:unhideWhenUsed="1"/>
-    <w:lsdException w:name="toc 8" w:uiPriority="39" w:semiHidden="1" w:unhideWhenUsed="1"/>
-    <w:lsdException w:name="toc 9" w:uiPriority="39" w:semiHidden="1" w:unhideWhenUsed="1"/>
+    <w:lsdException w:name="toc 1" w:semiHidden="1" w:uiPriority="39" w:unhideWhenUsed="1"/>
+    <w:lsdException w:name="toc 2" w:semiHidden="1" w:uiPriority="39" w:unhideWhenUsed="1"/>
+    <w:lsdException w:name="toc 3" w:semiHidden="1" w:uiPriority="39" w:unhideWhenUsed="1"/>
+    <w:lsdException w:name="toc 4" w:semiHidden="1" w:uiPriority="39" w:unhideWhenUsed="1"/>
+    <w:lsdException w:name="toc 5" w:semiHidden="1" w:uiPriority="39" w:unhideWhenUsed="1"/>
+    <w:lsdException w:name="toc 6" w:semiHidden="1" w:uiPriority="39" w:unhideWhenUsed="1"/>
+    <w:lsdException w:name="toc 7" w:semiHidden="1" w:uiPriority="39" w:unhideWhenUsed="1"/>
+    <w:lsdException w:name="toc 8" w:semiHidden="1" w:uiPriority="39" w:unhideWhenUsed="1"/>
+    <w:lsdException w:name="toc 9" w:semiHidden="1" w:uiPriority="39" w:unhideWhenUsed="1"/>
     <w:lsdException w:name="Normal Indent" w:semiHidden="1" w:unhideWhenUsed="1"/>
     <w:lsdException w:name="footnote text" w:semiHidden="1" w:unhideWhenUsed="1"/>
     <w:lsdException w:name="annotation text" w:semiHidden="1" w:unhideWhenUsed="1"/>
     <w:lsdException w:name="header" w:semiHidden="1" w:unhideWhenUsed="1"/>
     <w:lsdException w:name="footer" w:semiHidden="1" w:unhideWhenUsed="1"/>
     <w:lsdException w:name="index heading" w:semiHidden="1" w:unhideWhenUsed="1"/>
-    <w:lsdException w:name="caption" w:uiPriority="35" w:semiHidden="1" w:unhideWhenUsed="1" w:qFormat="1"/>
+    <w:lsdException w:name="caption" w:semiHidden="1" w:uiPriority="35" w:unhideWhenUsed="1" w:qFormat="1"/>
     <w:lsdException w:name="table of figures" w:semiHidden="1" w:unhideWhenUsed="1"/>
     <w:lsdException w:name="envelope address" w:semiHidden="1" w:unhideWhenUsed="1"/>
     <w:lsdException w:name="envelope return" w:semiHidden="1" w:unhideWhenUsed="1"/>
@@ -624,7 +513,7 @@
     <w:lsdException w:name="Title" w:uiPriority="10" w:qFormat="1"/>
     <w:lsdException w:name="Closing" w:semiHidden="1" w:unhideWhenUsed="1"/>
     <w:lsdException w:name="Signature" w:semiHidden="1" w:unhideWhenUsed="1"/>
-    <w:lsdException w:name="Default Paragraph Font" w:uiPriority="1" w:semiHidden="1" w:unhideWhenUsed="1"/>
+    <w:lsdException w:name="Default Paragraph Font" w:semiHidden="1" w:uiPriority="1" w:unhideWhenUsed="1"/>
     <w:lsdException w:name="Body Text" w:semiHidden="1" w:unhideWhenUsed="1"/>
     <w:lsdException w:name="Body Text Indent" w:semiHidden="1" w:unhideWhenUsed="1"/>
     <w:lsdException w:name="List Continue" w:semiHidden="1" w:unhideWhenUsed="1"/>
@@ -715,15 +604,6 @@
     <w:lsdException w:name="Balloon Text" w:semiHidden="1" w:unhideWhenUsed="1"/>
     <w:lsdException w:name="Table Grid" w:uiPriority="39"/>
     <w:lsdException w:name="Table Theme" w:semiHidden="1" w:unhideWhenUsed="1"/>
-    <w:lsdException w:name="Note Level 1" w:semiHidden="1" w:unhideWhenUsed="1"/>
-    <w:lsdException w:name="Note Level 2" w:semiHidden="1" w:unhideWhenUsed="1"/>
-    <w:lsdException w:name="Note Level 3" w:semiHidden="1" w:unhideWhenUsed="1"/>
-    <w:lsdException w:name="Note Level 4" w:semiHidden="1" w:unhideWhenUsed="1"/>
-    <w:lsdException w:name="Note Level 5" w:semiHidden="1" w:unhideWhenUsed="1"/>
-    <w:lsdException w:name="Note Level 6" w:semiHidden="1" w:unhideWhenUsed="1"/>
-    <w:lsdException w:name="Note Level 7" w:semiHidden="1" w:unhideWhenUsed="1"/>
-    <w:lsdException w:name="Note Level 8" w:semiHidden="1" w:unhideWhenUsed="1"/>
-    <w:lsdException w:name="Note Level 9" w:semiHidden="1" w:unhideWhenUsed="1"/>
     <w:lsdException w:name="Placeholder Text" w:semiHidden="1"/>
     <w:lsdException w:name="No Spacing" w:uiPriority="1" w:qFormat="1"/>
     <w:lsdException w:name="Light Shading" w:uiPriority="60"/>
@@ -833,8 +713,8 @@
     <w:lsdException w:name="Subtle Reference" w:uiPriority="31" w:qFormat="1"/>
     <w:lsdException w:name="Intense Reference" w:uiPriority="32" w:qFormat="1"/>
     <w:lsdException w:name="Book Title" w:uiPriority="33" w:qFormat="1"/>
-    <w:lsdException w:name="Bibliography" w:uiPriority="37" w:semiHidden="1" w:unhideWhenUsed="1"/>
-    <w:lsdException w:name="TOC Heading" w:uiPriority="39" w:semiHidden="1" w:unhideWhenUsed="1" w:qFormat="1"/>
+    <w:lsdException w:name="Bibliography" w:semiHidden="1" w:uiPriority="37" w:unhideWhenUsed="1"/>
+    <w:lsdException w:name="TOC Heading" w:semiHidden="1" w:uiPriority="39" w:unhideWhenUsed="1" w:qFormat="1"/>
     <w:lsdException w:name="Plain Table 1" w:uiPriority="41"/>
     <w:lsdException w:name="Plain Table 2" w:uiPriority="42"/>
     <w:lsdException w:name="Plain Table 3" w:uiPriority="43"/>
@@ -940,111 +820,15 @@
     <w:lsdException w:name="List Table 6 Colorful Accent 6" w:uiPriority="51"/>
     <w:lsdException w:name="List Table 7 Colorful Accent 6" w:uiPriority="52"/>
   </w:latentStyles>
-  <w:style w:type="paragraph" w:styleId="Normal" w:default="1">
+  <w:style w:type="paragraph" w:default="1" w:styleId="Normal">
     <w:name w:val="Normal"/>
     <w:qFormat/>
-    <w:pPr>
-      <w:widowControl/>
-      <w:bidi w:val="0"/>
-      <w:jc w:val="left"/>
-    </w:pPr>
-    <w:rPr>
-      <w:rFonts w:ascii="Calibri" w:hAnsi="Calibri" w:eastAsia="Calibri" w:cs="" w:asciiTheme="minorHAnsi" w:cstheme="minorBidi" w:eastAsiaTheme="minorHAnsi" w:hAnsiTheme="minorHAnsi"/>
-      <w:color w:val="auto"/>
-      <w:kern w:val="0"/>
-      <w:sz w:val="24"/>
-      <w:szCs w:val="24"/>
-      <w:lang w:val="en-US" w:eastAsia="en-US" w:bidi="ar-SA"/>
-    </w:rPr>
   </w:style>
-  <w:style w:type="character" w:styleId="DefaultParagraphFont" w:default="1">
+  <w:style w:type="character" w:default="1" w:styleId="DefaultParagraphFont">
     <w:name w:val="Default Paragraph Font"/>
     <w:uiPriority w:val="1"/>
     <w:semiHidden/>
     <w:unhideWhenUsed/>
-    <w:qFormat/>
-    <w:rPr/>
-  </w:style>
-  <w:style w:type="character" w:styleId="InternetLink">
-    <w:name w:val="Internet Link"/>
-    <w:rPr>
-      <w:color w:val="000080"/>
-      <w:u w:val="single"/>
-      <w:lang w:val="zxx" w:eastAsia="zxx" w:bidi="zxx"/>
-    </w:rPr>
-  </w:style>
-  <w:style w:type="character" w:styleId="StrongEmphasis">
-    <w:name w:val="Strong Emphasis"/>
-    <w:qFormat/>
-    <w:rPr>
-      <w:b/>
-      <w:bCs/>
-    </w:rPr>
-  </w:style>
-  <w:style w:type="paragraph" w:styleId="Heading">
-    <w:name w:val="Heading"/>
-    <w:basedOn w:val="Normal"/>
-    <w:next w:val="TextBody"/>
-    <w:qFormat/>
-    <w:pPr>
-      <w:keepNext w:val="true"/>
-      <w:spacing w:before="240" w:after="120"/>
-    </w:pPr>
-    <w:rPr>
-      <w:rFonts w:ascii="Liberation Sans" w:hAnsi="Liberation Sans" w:eastAsia="WenQuanYi Micro Hei" w:cs="Lohit Devanagari"/>
-      <w:sz w:val="28"/>
-      <w:szCs w:val="28"/>
-    </w:rPr>
-  </w:style>
-  <w:style w:type="paragraph" w:styleId="TextBody">
-    <w:name w:val="Body Text"/>
-    <w:basedOn w:val="Normal"/>
-    <w:pPr>
-      <w:spacing w:lineRule="auto" w:line="276" w:before="0" w:after="140"/>
-    </w:pPr>
-    <w:rPr/>
-  </w:style>
-  <w:style w:type="paragraph" w:styleId="List">
-    <w:name w:val="List"/>
-    <w:basedOn w:val="TextBody"/>
-    <w:pPr/>
-    <w:rPr>
-      <w:rFonts w:cs="Lohit Devanagari"/>
-    </w:rPr>
-  </w:style>
-  <w:style w:type="paragraph" w:styleId="Caption">
-    <w:name w:val="Caption"/>
-    <w:basedOn w:val="Normal"/>
-    <w:qFormat/>
-    <w:pPr>
-      <w:suppressLineNumbers/>
-      <w:spacing w:before="120" w:after="120"/>
-    </w:pPr>
-    <w:rPr>
-      <w:rFonts w:cs="Lohit Devanagari"/>
-      <w:i/>
-      <w:iCs/>
-      <w:sz w:val="24"/>
-      <w:szCs w:val="24"/>
-    </w:rPr>
-  </w:style>
-  <w:style w:type="paragraph" w:styleId="Index">
-    <w:name w:val="Index"/>
-    <w:basedOn w:val="Normal"/>
-    <w:qFormat/>
-    <w:pPr>
-      <w:suppressLineNumbers/>
-    </w:pPr>
-    <w:rPr>
-      <w:rFonts w:cs="Lohit Devanagari"/>
-    </w:rPr>
-  </w:style>
-  <w:style w:type="numbering" w:styleId="NoList" w:default="1">
-    <w:name w:val="No List"/>
-    <w:uiPriority w:val="99"/>
-    <w:semiHidden/>
-    <w:unhideWhenUsed/>
-    <w:qFormat/>
   </w:style>
   <w:style w:type="table" w:default="1" w:styleId="TableNormal">
     <w:name w:val="Normal Table"/>
@@ -1061,27 +845,96 @@
       </w:tblCellMar>
     </w:tblPr>
   </w:style>
+  <w:style w:type="numbering" w:default="1" w:styleId="NoList">
+    <w:name w:val="No List"/>
+    <w:uiPriority w:val="99"/>
+    <w:semiHidden/>
+    <w:unhideWhenUsed/>
+  </w:style>
+  <w:style w:type="character" w:customStyle="1" w:styleId="InternetLink">
+    <w:name w:val="Internet Link"/>
+    <w:rPr>
+      <w:color w:val="000080"/>
+      <w:u w:val="single"/>
+      <w:lang/>
+    </w:rPr>
+  </w:style>
+  <w:style w:type="character" w:customStyle="1" w:styleId="StrongEmphasis">
+    <w:name w:val="Strong Emphasis"/>
+    <w:qFormat/>
+    <w:rPr>
+      <w:b/>
+      <w:bCs/>
+    </w:rPr>
+  </w:style>
+  <w:style w:type="paragraph" w:customStyle="1" w:styleId="Heading">
+    <w:name w:val="Heading"/>
+    <w:basedOn w:val="Normal"/>
+    <w:next w:val="BodyText"/>
+    <w:qFormat/>
+    <w:pPr>
+      <w:keepNext/>
+      <w:spacing w:before="240" w:after="120"/>
+    </w:pPr>
+    <w:rPr>
+      <w:rFonts w:ascii="Liberation Sans" w:eastAsia="WenQuanYi Micro Hei" w:hAnsi="Liberation Sans" w:cs="Lohit Devanagari"/>
+      <w:sz w:val="28"/>
+      <w:szCs w:val="28"/>
+    </w:rPr>
+  </w:style>
+  <w:style w:type="paragraph" w:styleId="BodyText">
+    <w:name w:val="Body Text"/>
+    <w:basedOn w:val="Normal"/>
+    <w:pPr>
+      <w:spacing w:after="140" w:line="276" w:lineRule="auto"/>
+    </w:pPr>
+  </w:style>
+  <w:style w:type="paragraph" w:styleId="List">
+    <w:name w:val="List"/>
+    <w:basedOn w:val="BodyText"/>
+    <w:rPr>
+      <w:rFonts w:cs="Lohit Devanagari"/>
+    </w:rPr>
+  </w:style>
+  <w:style w:type="paragraph" w:styleId="Caption">
+    <w:name w:val="caption"/>
+    <w:basedOn w:val="Normal"/>
+    <w:qFormat/>
+    <w:pPr>
+      <w:suppressLineNumbers/>
+      <w:spacing w:before="120" w:after="120"/>
+    </w:pPr>
+    <w:rPr>
+      <w:rFonts w:cs="Lohit Devanagari"/>
+      <w:i/>
+      <w:iCs/>
+    </w:rPr>
+  </w:style>
+  <w:style w:type="paragraph" w:customStyle="1" w:styleId="Index">
+    <w:name w:val="Index"/>
+    <w:basedOn w:val="Normal"/>
+    <w:qFormat/>
+    <w:pPr>
+      <w:suppressLineNumbers/>
+    </w:pPr>
+    <w:rPr>
+      <w:rFonts w:cs="Lohit Devanagari"/>
+    </w:rPr>
+  </w:style>
   <w:style w:type="table" w:styleId="TableGrid">
     <w:name w:val="Table Grid"/>
     <w:basedOn w:val="TableNormal"/>
     <w:uiPriority w:val="39"/>
-    <w:rsid w:val="00477eab"/>
+    <w:rsid w:val="00477EAB"/>
     <w:tblPr>
-      <w:tblInd w:w="0" w:type="dxa"/>
       <w:tblBorders>
-        <w:top w:val="single" w:color="auto" w:sz="4" w:space="0"/>
-        <w:left w:val="single" w:color="auto" w:sz="4" w:space="0"/>
-        <w:bottom w:val="single" w:color="auto" w:sz="4" w:space="0"/>
-        <w:right w:val="single" w:color="auto" w:sz="4" w:space="0"/>
-        <w:insideH w:val="single" w:color="auto" w:sz="4" w:space="0"/>
-        <w:insideV w:val="single" w:color="auto" w:sz="4" w:space="0"/>
+        <w:top w:val="single" w:sz="4" w:space="0" w:color="auto"/>
+        <w:left w:val="single" w:sz="4" w:space="0" w:color="auto"/>
+        <w:bottom w:val="single" w:sz="4" w:space="0" w:color="auto"/>
+        <w:right w:val="single" w:sz="4" w:space="0" w:color="auto"/>
+        <w:insideH w:val="single" w:sz="4" w:space="0" w:color="auto"/>
+        <w:insideV w:val="single" w:sz="4" w:space="0" w:color="auto"/>
       </w:tblBorders>
-      <w:tblCellMar>
-        <w:top w:w="0" w:type="dxa"/>
-        <w:left w:w="108" w:type="dxa"/>
-        <w:bottom w:w="0" w:type="dxa"/>
-        <w:right w:w="108" w:type="dxa"/>
-      </w:tblCellMar>
     </w:tblPr>
   </w:style>
 </w:styles>

</xml_diff>